<commit_message>
DOCUMENTO DE TESIS CON FORMATO - CAPS 4 Y 5
</commit_message>
<xml_diff>
--- a/Documentación/Análisis/Modelado de Procesos/Modelado de Procesos de Negocio.docx
+++ b/Documentación/Análisis/Modelado de Procesos/Modelado de Procesos de Negocio.docx
@@ -3690,13 +3690,13 @@
                   <w:r>
                     <w:rPr>
                       <w:noProof/>
-                      <w:lang w:val="es-ES" w:eastAsia="es-ES"/>
+                      <w:lang w:eastAsia="es-ES"/>
                     </w:rPr>
                     <w:drawing>
-                      <wp:inline distT="0" distB="0" distL="0" distR="0" wp14:anchorId="7E693875" wp14:editId="25A7D492">
-                        <wp:extent cx="9316528" cy="3096883"/>
+                      <wp:inline distT="0" distB="0" distL="0" distR="0" wp14:anchorId="21AB8AD9" wp14:editId="4CFA7A14">
+                        <wp:extent cx="9428555" cy="3036498"/>
                         <wp:effectExtent l="0" t="0" r="0" b="0"/>
-                        <wp:docPr id="1" name="Imagen 1" descr="C:\Users\Christian\Desktop\Registro de Proveedores.jpg"/>
+                        <wp:docPr id="34" name="Imagen 34" descr="C:\Users\Christian\Desktop\Registro de Proveedores y Clientes.jpg"/>
                         <wp:cNvGraphicFramePr>
                           <a:graphicFrameLocks xmlns:a="http://schemas.openxmlformats.org/drawingml/2006/main" noChangeAspect="1"/>
                         </wp:cNvGraphicFramePr>
@@ -3704,7 +3704,7 @@
                           <a:graphicData uri="http://schemas.openxmlformats.org/drawingml/2006/picture">
                             <pic:pic xmlns:pic="http://schemas.openxmlformats.org/drawingml/2006/picture">
                               <pic:nvPicPr>
-                                <pic:cNvPr id="0" name="Picture 1" descr="C:\Users\Christian\Desktop\Registro de Proveedores.jpg"/>
+                                <pic:cNvPr id="0" name="Picture 1" descr="C:\Users\Christian\Desktop\Registro de Proveedores y Clientes.jpg"/>
                                 <pic:cNvPicPr>
                                   <a:picLocks noChangeAspect="1" noChangeArrowheads="1"/>
                                 </pic:cNvPicPr>
@@ -3717,13 +3717,13 @@
                                     </a:ext>
                                   </a:extLst>
                                 </a:blip>
-                                <a:srcRect b="16497"/>
+                                <a:srcRect b="15116"/>
                                 <a:stretch/>
                               </pic:blipFill>
                               <pic:spPr bwMode="auto">
                                 <a:xfrm>
                                   <a:off x="0" y="0"/>
-                                  <a:ext cx="9350189" cy="3108072"/>
+                                  <a:ext cx="9449207" cy="3043149"/>
                                 </a:xfrm>
                                 <a:prstGeom prst="rect">
                                   <a:avLst/>
@@ -4097,7 +4097,6 @@
                       <w:lang w:val="en-US"/>
                     </w:rPr>
                   </w:pPr>
-                  <w:bookmarkStart w:id="16" w:name="_GoBack"/>
                   <w:r>
                     <w:rPr>
                       <w:noProof/>
@@ -4155,7 +4154,6 @@
                       </wp:inline>
                     </w:drawing>
                   </w:r>
-                  <w:bookmarkEnd w:id="16"/>
                 </w:p>
               </w:txbxContent>
             </v:textbox>
@@ -4198,7 +4196,7 @@
           <w:lang w:val="es-ES" w:eastAsia="es-PE"/>
         </w:rPr>
       </w:pPr>
-      <w:bookmarkStart w:id="17" w:name="_Toc365275665"/>
+      <w:bookmarkStart w:id="16" w:name="_Toc365275665"/>
       <w:r>
         <w:rPr>
           <w:rFonts w:ascii="Arial" w:eastAsia="Times New Roman" w:hAnsi="Arial" w:cs="Times New Roman"/>
@@ -4211,7 +4209,7 @@
         <w:lastRenderedPageBreak/>
         <w:t>Cierre y Retroalimentación (post-servicio)</w:t>
       </w:r>
-      <w:bookmarkEnd w:id="17"/>
+      <w:bookmarkEnd w:id="16"/>
     </w:p>
     <w:p>
       <w:r>
@@ -4231,16 +4229,17 @@
                       <w:lang w:val="en-US"/>
                     </w:rPr>
                   </w:pPr>
+                  <w:bookmarkStart w:id="17" w:name="_GoBack"/>
                   <w:r>
                     <w:rPr>
                       <w:noProof/>
-                      <w:lang w:val="es-ES" w:eastAsia="es-ES"/>
+                      <w:lang w:eastAsia="es-ES"/>
                     </w:rPr>
                     <w:drawing>
-                      <wp:inline distT="0" distB="0" distL="0" distR="0" wp14:anchorId="45442979" wp14:editId="62F7E657">
-                        <wp:extent cx="9325154" cy="5020574"/>
+                      <wp:inline distT="0" distB="0" distL="0" distR="0" wp14:anchorId="4C6A0AEC" wp14:editId="1B31DB00">
+                        <wp:extent cx="8911087" cy="4873925"/>
                         <wp:effectExtent l="0" t="0" r="0" b="0"/>
-                        <wp:docPr id="15" name="Imagen 15" descr="C:\Users\Christian\Desktop\Cierre y Retroalimentación (post-servicio).png"/>
+                        <wp:docPr id="36" name="Imagen 36" descr="C:\Users\Christian\Desktop\Cierre y Retroalimentación (post-servicio).png"/>
                         <wp:cNvGraphicFramePr>
                           <a:graphicFrameLocks xmlns:a="http://schemas.openxmlformats.org/drawingml/2006/main" noChangeAspect="1"/>
                         </wp:cNvGraphicFramePr>
@@ -4248,7 +4247,7 @@
                           <a:graphicData uri="http://schemas.openxmlformats.org/drawingml/2006/picture">
                             <pic:pic xmlns:pic="http://schemas.openxmlformats.org/drawingml/2006/picture">
                               <pic:nvPicPr>
-                                <pic:cNvPr id="0" name="Picture 6" descr="C:\Users\Christian\Desktop\Cierre y Retroalimentación (post-servicio).png"/>
+                                <pic:cNvPr id="0" name="Picture 3" descr="C:\Users\Christian\Desktop\Cierre y Retroalimentación (post-servicio).png"/>
                                 <pic:cNvPicPr>
                                   <a:picLocks noChangeAspect="1" noChangeArrowheads="1"/>
                                 </pic:cNvPicPr>
@@ -4261,13 +4260,13 @@
                                     </a:ext>
                                   </a:extLst>
                                 </a:blip>
-                                <a:srcRect b="12578"/>
+                                <a:srcRect b="11470"/>
                                 <a:stretch/>
                               </pic:blipFill>
                               <pic:spPr bwMode="auto">
                                 <a:xfrm>
                                   <a:off x="0" y="0"/>
-                                  <a:ext cx="9321800" cy="5018768"/>
+                                  <a:ext cx="8933490" cy="4886178"/>
                                 </a:xfrm>
                                 <a:prstGeom prst="rect">
                                   <a:avLst/>
@@ -4288,6 +4287,7 @@
                       </wp:inline>
                     </w:drawing>
                   </w:r>
+                  <w:bookmarkEnd w:id="17"/>
                 </w:p>
               </w:txbxContent>
             </v:textbox>
@@ -4493,7 +4493,7 @@
               <w:sz w:val="16"/>
               <w:szCs w:val="16"/>
             </w:rPr>
-            <w:t>8</w:t>
+            <w:t>9</w:t>
           </w:r>
           <w:r>
             <w:rPr>
@@ -4513,31 +4513,16 @@
             </w:rPr>
             <w:t xml:space="preserve"> de  </w:t>
           </w:r>
-          <w:r>
-            <w:fldChar w:fldCharType="begin"/>
-          </w:r>
-          <w:r>
-            <w:instrText xml:space="preserve"> NUMPAGES  \* MERGEFORMAT </w:instrText>
-          </w:r>
-          <w:r>
-            <w:fldChar w:fldCharType="separate"/>
-          </w:r>
-          <w:r>
-            <w:rPr>
-              <w:rStyle w:val="Nmerodepgina"/>
-              <w:noProof/>
-              <w:sz w:val="18"/>
-            </w:rPr>
-            <w:t>9</w:t>
-          </w:r>
-          <w:r>
-            <w:rPr>
-              <w:rStyle w:val="Nmerodepgina"/>
-              <w:noProof/>
-              <w:sz w:val="18"/>
-            </w:rPr>
-            <w:fldChar w:fldCharType="end"/>
-          </w:r>
+          <w:fldSimple w:instr=" NUMPAGES  \* MERGEFORMAT ">
+            <w:r>
+              <w:rPr>
+                <w:rStyle w:val="Nmerodepgina"/>
+                <w:noProof/>
+                <w:sz w:val="18"/>
+              </w:rPr>
+              <w:t>9</w:t>
+            </w:r>
+          </w:fldSimple>
         </w:p>
       </w:tc>
     </w:tr>
@@ -6940,7 +6925,7 @@
 </file>
 
 <file path=customXml/itemProps1.xml><?xml version="1.0" encoding="utf-8"?>
-<ds:datastoreItem xmlns:ds="http://schemas.openxmlformats.org/officeDocument/2006/customXml" ds:itemID="{253C1EA3-D5C9-4FB0-A7D5-CBCDB36F56C0}">
+<ds:datastoreItem xmlns:ds="http://schemas.openxmlformats.org/officeDocument/2006/customXml" ds:itemID="{7F429BF8-B690-45E0-BBD8-CB0B6F5E2453}">
   <ds:schemaRefs>
     <ds:schemaRef ds:uri="http://schemas.openxmlformats.org/officeDocument/2006/bibliography"/>
   </ds:schemaRefs>

</xml_diff>